<commit_message>
gender match is biased
</commit_message>
<xml_diff>
--- a/literature/0_literature_teacher char.docx
+++ b/literature/0_literature_teacher char.docx
@@ -458,10 +458,8 @@
         <w:t>References</w:t>
       </w:r>
     </w:p>
-    <w:p/>
-    <w:p>
-      <w:pPr>
-        <w:ind w:left="720" w:hanging="720"/>
+    <w:p>
+      <w:pPr>
         <w:rPr>
           <w:rFonts w:ascii="Times New Roman" w:hAnsi="Times New Roman" w:cs="Times New Roman"/>
         </w:rPr>
@@ -621,7 +619,22 @@
         <w:rPr>
           <w:rFonts w:ascii="Times New Roman" w:hAnsi="Times New Roman" w:cs="Times New Roman"/>
         </w:rPr>
-        <w:t>, J. L. (2007). Teacher credentials and student achievement: Longitudinal analysis with student fixed effects. Economics of Education Review, 26(6), 673–682. https://doi.org/10.1016/j.econedurev.2007.10.002</w:t>
+        <w:t xml:space="preserve">, J. L. (2007). Teacher credentials and student achievement: Longitudinal analysis with student fixed effects. Economics of Education Review, 26(6), 673–682. </w:t>
+      </w:r>
+      <w:hyperlink r:id="rId7" w:history="1">
+        <w:r>
+          <w:rPr>
+            <w:rStyle w:val="Hyperlink"/>
+            <w:rFonts w:ascii="Times New Roman" w:hAnsi="Times New Roman" w:cs="Times New Roman"/>
+          </w:rPr>
+          <w:t>https://doi.org/10.1016/j.econedurev.2007.10.002</w:t>
+        </w:r>
+      </w:hyperlink>
+      <w:r>
+        <w:rPr>
+          <w:rFonts w:ascii="Times New Roman" w:hAnsi="Times New Roman" w:cs="Times New Roman"/>
+        </w:rPr>
+        <w:t xml:space="preserve"> </w:t>
       </w:r>
     </w:p>
     <w:p>
@@ -665,14 +678,29 @@
         <w:rPr>
           <w:rFonts w:ascii="Times New Roman" w:hAnsi="Times New Roman" w:cs="Times New Roman"/>
         </w:rPr>
-        <w:t>(3), 528–554. http://www.jstor.org/stable/40057317</w:t>
-      </w:r>
+        <w:t xml:space="preserve">(3), 528–554. </w:t>
+      </w:r>
+      <w:hyperlink r:id="rId8" w:history="1">
+        <w:r>
+          <w:rPr>
+            <w:rStyle w:val="Hyperlink"/>
+            <w:rFonts w:ascii="Times New Roman" w:hAnsi="Times New Roman" w:cs="Times New Roman"/>
+          </w:rPr>
+          <w:t>http://www.jstor.org/stable/40057317</w:t>
+        </w:r>
+      </w:hyperlink>
       <w:r>
         <w:rPr>
           <w:rFonts w:ascii="Times New Roman" w:hAnsi="Times New Roman" w:cs="Times New Roman"/>
         </w:rPr>
         <w:t xml:space="preserve"> </w:t>
       </w:r>
+      <w:r>
+        <w:rPr>
+          <w:rFonts w:ascii="Times New Roman" w:hAnsi="Times New Roman" w:cs="Times New Roman"/>
+        </w:rPr>
+        <w:t xml:space="preserve"> </w:t>
+      </w:r>
     </w:p>
     <w:p>
       <w:pPr>
@@ -687,7 +715,7 @@
         </w:rPr>
         <w:t xml:space="preserve">Harris, &amp; Sass, T. R. (2011). Teacher training, teacher quality and student achievement. Journal of Public Economics, 95(7), 798–812. </w:t>
       </w:r>
-      <w:hyperlink r:id="rId7" w:history="1">
+      <w:hyperlink r:id="rId9" w:history="1">
         <w:r>
           <w:rPr>
             <w:rStyle w:val="Hyperlink"/>
@@ -708,7 +736,22 @@
         <w:rPr>
           <w:rFonts w:ascii="Times New Roman" w:hAnsi="Times New Roman" w:cs="Times New Roman"/>
         </w:rPr>
-        <w:t>Hill, Charalambous, C. Y., &amp; Chin, M. J. (2019). Teacher Characteristics and Student Learning in Mathematics: A Comprehensive Assessment. Educational Policy (Los Altos, Calif.), 33(7), 1103–1134. https://doi.org/10.1177/0895904818755468</w:t>
+        <w:t xml:space="preserve">Hill, Charalambous, C. Y., &amp; Chin, M. J. (2019). Teacher Characteristics and Student Learning in Mathematics: A Comprehensive Assessment. Educational Policy (Los Altos, Calif.), 33(7), 1103–1134. </w:t>
+      </w:r>
+      <w:hyperlink r:id="rId10" w:history="1">
+        <w:r>
+          <w:rPr>
+            <w:rStyle w:val="Hyperlink"/>
+            <w:rFonts w:ascii="Times New Roman" w:hAnsi="Times New Roman" w:cs="Times New Roman"/>
+          </w:rPr>
+          <w:t>https://doi.org/10.1177/0895904818755468</w:t>
+        </w:r>
+      </w:hyperlink>
+      <w:r>
+        <w:rPr>
+          <w:rFonts w:ascii="Times New Roman" w:hAnsi="Times New Roman" w:cs="Times New Roman"/>
+        </w:rPr>
+        <w:t xml:space="preserve"> </w:t>
       </w:r>
     </w:p>
     <w:p>
@@ -738,7 +781,7 @@
         </w:rPr>
         <w:t xml:space="preserve">, L. (2004). The impact of teacher training on student achievement: Quasi-experimental evidence from school reform efforts in Chicago. The Journal of Human Resources, 39(1), 50–79. </w:t>
       </w:r>
-      <w:hyperlink r:id="rId8" w:history="1">
+      <w:hyperlink r:id="rId11" w:history="1">
         <w:r>
           <w:rPr>
             <w:rStyle w:val="Hyperlink"/>
@@ -787,7 +830,22 @@
         <w:rPr>
           <w:rFonts w:ascii="Times New Roman" w:hAnsi="Times New Roman" w:cs="Times New Roman"/>
         </w:rPr>
-        <w:t xml:space="preserve"> Panel Data. American Educational Research Journal, 53(5), 1411–1449. https://doi.org/10.3102/0002831216667478</w:t>
+        <w:t xml:space="preserve"> Panel Data. American Educational Research Journal, 53(5), 1411–1449. </w:t>
+      </w:r>
+      <w:hyperlink r:id="rId12" w:history="1">
+        <w:r>
+          <w:rPr>
+            <w:rStyle w:val="Hyperlink"/>
+            <w:rFonts w:ascii="Times New Roman" w:hAnsi="Times New Roman" w:cs="Times New Roman"/>
+          </w:rPr>
+          <w:t>https://doi.org/10.3102/0002831216667478</w:t>
+        </w:r>
+      </w:hyperlink>
+      <w:r>
+        <w:rPr>
+          <w:rFonts w:ascii="Times New Roman" w:hAnsi="Times New Roman" w:cs="Times New Roman"/>
+        </w:rPr>
+        <w:t xml:space="preserve"> </w:t>
       </w:r>
     </w:p>
     <w:p>
@@ -831,7 +889,22 @@
         <w:rPr>
           <w:rFonts w:ascii="Times New Roman" w:hAnsi="Times New Roman" w:cs="Times New Roman"/>
         </w:rPr>
-        <w:t xml:space="preserve"> Evidence from New York City. Economics of Education Review, 27(6), 615–631. https://doi.org/10.1016/j.econedurev.2007.05.005</w:t>
+        <w:t xml:space="preserve"> Evidence from New York City. Economics of Education Review, 27(6), 615–631. </w:t>
+      </w:r>
+      <w:hyperlink r:id="rId13" w:history="1">
+        <w:r>
+          <w:rPr>
+            <w:rStyle w:val="Hyperlink"/>
+            <w:rFonts w:ascii="Times New Roman" w:hAnsi="Times New Roman" w:cs="Times New Roman"/>
+          </w:rPr>
+          <w:t>https://doi.org/10.1016/j.econedurev.2007.05.005</w:t>
+        </w:r>
+      </w:hyperlink>
+      <w:r>
+        <w:rPr>
+          <w:rFonts w:ascii="Times New Roman" w:hAnsi="Times New Roman" w:cs="Times New Roman"/>
+        </w:rPr>
+        <w:t xml:space="preserve"> </w:t>
       </w:r>
     </w:p>
     <w:p>
@@ -849,7 +922,7 @@
         </w:rPr>
         <w:t xml:space="preserve">Ladd, &amp; Sorensen, L. C. (2017). Returns to Teacher Experience: Student Achievement and Motivation in Middle School. Education Finance and Policy, 12(2), 241–279. </w:t>
       </w:r>
-      <w:hyperlink r:id="rId9" w:history="1">
+      <w:hyperlink r:id="rId14" w:history="1">
         <w:r>
           <w:rPr>
             <w:rStyle w:val="Hyperlink"/>
@@ -906,7 +979,22 @@
         <w:rPr>
           <w:rFonts w:ascii="Times New Roman" w:hAnsi="Times New Roman" w:cs="Times New Roman"/>
         </w:rPr>
-        <w:t xml:space="preserve"> longitudinal data. Applied Economics, 52(6), 568–582. https://doi.org/10.1080/00036846.2019.1650885</w:t>
+        <w:t xml:space="preserve"> longitudinal data. Applied Economics, 52(6), 568–582. </w:t>
+      </w:r>
+      <w:hyperlink r:id="rId15" w:history="1">
+        <w:r>
+          <w:rPr>
+            <w:rStyle w:val="Hyperlink"/>
+            <w:rFonts w:ascii="Times New Roman" w:hAnsi="Times New Roman" w:cs="Times New Roman"/>
+          </w:rPr>
+          <w:t>https://doi.org/10.1080/00036846.2019.1650885</w:t>
+        </w:r>
+      </w:hyperlink>
+      <w:r>
+        <w:rPr>
+          <w:rFonts w:ascii="Times New Roman" w:hAnsi="Times New Roman" w:cs="Times New Roman"/>
+        </w:rPr>
+        <w:t xml:space="preserve"> </w:t>
       </w:r>
     </w:p>
     <w:bookmarkEnd w:id="1"/>
@@ -924,7 +1012,7 @@
         </w:rPr>
         <w:t xml:space="preserve">Rockoff. (2004). The Impact of Individual Teachers on Student Achievement: Evidence from Panel Data. The American Economic Review, 94(2), 247–252. </w:t>
       </w:r>
-      <w:hyperlink r:id="rId10" w:history="1">
+      <w:hyperlink r:id="rId16" w:history="1">
         <w:r>
           <w:rPr>
             <w:rStyle w:val="Hyperlink"/>

</xml_diff>

<commit_message>
add gender effect papers
</commit_message>
<xml_diff>
--- a/literature/0_literature_teacher char.docx
+++ b/literature/0_literature_teacher char.docx
@@ -4,468 +4,26 @@
   <w:body>
     <w:p>
       <w:pPr>
-        <w:pStyle w:val="Heading1"/>
-      </w:pPr>
-      <w:r>
-        <w:t>Do teacher characteristics matter?</w:t>
-      </w:r>
-    </w:p>
-    <w:p/>
-    <w:p>
-      <w:pPr>
-        <w:pStyle w:val="Heading2"/>
-      </w:pPr>
-      <w:r>
-        <w:t>Key papers</w:t>
-      </w:r>
-    </w:p>
-    <w:p/>
-    <w:p>
-      <w:pPr>
-        <w:pStyle w:val="NormalWeb"/>
-        <w:rPr>
-          <w:rFonts w:ascii="TimesNewRomanPSMT" w:hAnsi="TimesNewRomanPSMT"/>
-          <w:sz w:val="20"/>
-          <w:szCs w:val="20"/>
-        </w:rPr>
-      </w:pPr>
-      <w:r>
-        <w:rPr>
-          <w:rFonts w:ascii="TimesNewRomanPSMT" w:hAnsi="TimesNewRomanPSMT"/>
-          <w:sz w:val="20"/>
-          <w:szCs w:val="20"/>
-        </w:rPr>
-        <w:t>Causal papers:</w:t>
-      </w:r>
-    </w:p>
-    <w:p>
-      <w:pPr>
-        <w:pStyle w:val="NormalWeb"/>
-      </w:pPr>
-      <w:r>
-        <w:rPr>
-          <w:rFonts w:ascii="TimesNewRomanPSMT" w:hAnsi="TimesNewRomanPSMT"/>
-          <w:sz w:val="20"/>
-          <w:szCs w:val="20"/>
-        </w:rPr>
-        <w:t xml:space="preserve">Chetty et al., 2014; Clotfelter et al., 2007; Harris &amp; Sass, 2011; </w:t>
-      </w:r>
-      <w:proofErr w:type="spellStart"/>
-      <w:r>
-        <w:rPr>
-          <w:rFonts w:ascii="TimesNewRomanPSMT" w:hAnsi="TimesNewRomanPSMT"/>
-          <w:sz w:val="20"/>
-          <w:szCs w:val="20"/>
-        </w:rPr>
-        <w:t>Papay</w:t>
-      </w:r>
-      <w:proofErr w:type="spellEnd"/>
-      <w:r>
-        <w:rPr>
-          <w:rFonts w:ascii="TimesNewRomanPSMT" w:hAnsi="TimesNewRomanPSMT"/>
-          <w:sz w:val="20"/>
-          <w:szCs w:val="20"/>
-        </w:rPr>
-        <w:t xml:space="preserve"> &amp; Kraft, 2015 </w:t>
-      </w:r>
-    </w:p>
-    <w:p/>
-    <w:p>
-      <w:pPr>
-        <w:pStyle w:val="Heading2"/>
-      </w:pPr>
-      <w:r>
-        <w:t>Define teacher characteristics</w:t>
-      </w:r>
-    </w:p>
-    <w:p>
-      <w:pPr>
-        <w:pStyle w:val="NormalWeb"/>
-        <w:rPr>
-          <w:rFonts w:ascii="TimesNewRomanPSMT" w:hAnsi="TimesNewRomanPSMT"/>
-          <w:sz w:val="20"/>
-          <w:szCs w:val="20"/>
-        </w:rPr>
-      </w:pPr>
-      <w:r>
-        <w:rPr>
-          <w:rFonts w:ascii="TimesNewRomanPSMT" w:hAnsi="TimesNewRomanPSMT"/>
-          <w:sz w:val="20"/>
-          <w:szCs w:val="20"/>
-        </w:rPr>
-        <w:t xml:space="preserve">Boonen et al., 2014; Campbell et al., 2014; Grubb, 2008; </w:t>
-      </w:r>
-      <w:proofErr w:type="spellStart"/>
-      <w:r>
-        <w:rPr>
-          <w:rFonts w:ascii="TimesNewRomanPSMT" w:hAnsi="TimesNewRomanPSMT"/>
-          <w:sz w:val="20"/>
-          <w:szCs w:val="20"/>
-        </w:rPr>
-        <w:t>Palardy</w:t>
-      </w:r>
-      <w:proofErr w:type="spellEnd"/>
-      <w:r>
-        <w:rPr>
-          <w:rFonts w:ascii="TimesNewRomanPSMT" w:hAnsi="TimesNewRomanPSMT"/>
-          <w:sz w:val="20"/>
-          <w:szCs w:val="20"/>
-        </w:rPr>
-        <w:t xml:space="preserve"> &amp; </w:t>
-      </w:r>
-      <w:proofErr w:type="spellStart"/>
-      <w:r>
-        <w:rPr>
-          <w:rFonts w:ascii="TimesNewRomanPSMT" w:hAnsi="TimesNewRomanPSMT"/>
-          <w:sz w:val="20"/>
-          <w:szCs w:val="20"/>
-        </w:rPr>
-        <w:t>Rumberger</w:t>
-      </w:r>
-      <w:proofErr w:type="spellEnd"/>
-      <w:r>
-        <w:rPr>
-          <w:rFonts w:ascii="TimesNewRomanPSMT" w:hAnsi="TimesNewRomanPSMT"/>
-          <w:sz w:val="20"/>
-          <w:szCs w:val="20"/>
-        </w:rPr>
-        <w:t xml:space="preserve">, 2008 </w:t>
-      </w:r>
-    </w:p>
-    <w:p>
-      <w:pPr>
-        <w:pStyle w:val="NormalWeb"/>
-      </w:pPr>
-      <w:r>
-        <w:rPr>
-          <w:rFonts w:ascii="TimesNewRomanPSMT" w:hAnsi="TimesNewRomanPSMT"/>
-          <w:sz w:val="20"/>
-          <w:szCs w:val="20"/>
-        </w:rPr>
-        <w:t xml:space="preserve">Choi (2010), Goldhaber et al. (2015), and Schultz (2014) </w:t>
-      </w:r>
-    </w:p>
-    <w:p>
-      <w:pPr>
-        <w:pStyle w:val="Heading2"/>
-      </w:pPr>
-      <w:r>
-        <w:t>Returns to teaching/teacher experience</w:t>
-      </w:r>
-      <w:r>
-        <w:t xml:space="preserve"> </w:t>
-      </w:r>
-    </w:p>
-    <w:p>
-      <w:pPr>
-        <w:rPr>
-          <w:rFonts w:ascii="Times New Roman" w:hAnsi="Times New Roman" w:cs="Times New Roman"/>
-        </w:rPr>
-      </w:pPr>
-    </w:p>
-    <w:p>
-      <w:r>
-        <w:rPr>
-          <w:rFonts w:ascii="Times New Roman" w:hAnsi="Times New Roman" w:cs="Times New Roman"/>
-        </w:rPr>
-        <w:t xml:space="preserve">An extensive research body has examined the returns to teacher experience, showing a positive relationship between years of teaching on student outcomes (Kane, Rockoff, </w:t>
-      </w:r>
-      <w:r>
-        <w:rPr>
-          <w:rFonts w:ascii="Times New Roman" w:hAnsi="Times New Roman" w:cs="Times New Roman"/>
-        </w:rPr>
-        <w:t>&amp;</w:t>
-      </w:r>
-      <w:r>
-        <w:rPr>
-          <w:rFonts w:ascii="Times New Roman" w:hAnsi="Times New Roman" w:cs="Times New Roman"/>
-        </w:rPr>
-        <w:t xml:space="preserve"> </w:t>
-      </w:r>
-      <w:proofErr w:type="spellStart"/>
-      <w:r>
-        <w:rPr>
-          <w:rFonts w:ascii="Times New Roman" w:hAnsi="Times New Roman" w:cs="Times New Roman"/>
-        </w:rPr>
-        <w:t>Staiger</w:t>
-      </w:r>
-      <w:proofErr w:type="spellEnd"/>
-      <w:r>
-        <w:rPr>
-          <w:rFonts w:ascii="Times New Roman" w:hAnsi="Times New Roman" w:cs="Times New Roman"/>
-        </w:rPr>
-        <w:t>,</w:t>
-      </w:r>
-      <w:r>
-        <w:rPr>
-          <w:rFonts w:ascii="Times New Roman" w:hAnsi="Times New Roman" w:cs="Times New Roman"/>
-        </w:rPr>
-        <w:t xml:space="preserve"> 2008; Ladd </w:t>
-      </w:r>
-      <w:r>
-        <w:rPr>
-          <w:rFonts w:ascii="Times New Roman" w:hAnsi="Times New Roman" w:cs="Times New Roman"/>
-        </w:rPr>
-        <w:t>&amp;</w:t>
-      </w:r>
-      <w:r>
-        <w:rPr>
-          <w:rFonts w:ascii="Times New Roman" w:hAnsi="Times New Roman" w:cs="Times New Roman"/>
-        </w:rPr>
-        <w:t xml:space="preserve"> Sorensen</w:t>
-      </w:r>
-      <w:r>
-        <w:rPr>
-          <w:rFonts w:ascii="Times New Roman" w:hAnsi="Times New Roman" w:cs="Times New Roman"/>
-        </w:rPr>
-        <w:t>,</w:t>
-      </w:r>
-      <w:r>
-        <w:rPr>
-          <w:rFonts w:ascii="Times New Roman" w:hAnsi="Times New Roman" w:cs="Times New Roman"/>
-        </w:rPr>
-        <w:t xml:space="preserve"> 2017; Rockoff</w:t>
-      </w:r>
-      <w:r>
-        <w:rPr>
-          <w:rFonts w:ascii="Times New Roman" w:hAnsi="Times New Roman" w:cs="Times New Roman"/>
-        </w:rPr>
-        <w:t xml:space="preserve">, </w:t>
-      </w:r>
-      <w:r>
-        <w:rPr>
-          <w:rFonts w:ascii="Times New Roman" w:hAnsi="Times New Roman" w:cs="Times New Roman"/>
-        </w:rPr>
-        <w:t>2004). The returns to teacher experience seem to be larger in teachers’ first several years on the job (</w:t>
-      </w:r>
-      <w:r>
-        <w:t xml:space="preserve">Boonen et al., 2014; Chetty et al., 2014; Clotfelter et al., 2007; Grubb, 2008; Harris &amp; Sass, 2011; Kane, Rockoff, &amp; </w:t>
-      </w:r>
-      <w:proofErr w:type="spellStart"/>
-      <w:r>
-        <w:t>Staiger</w:t>
-      </w:r>
-      <w:proofErr w:type="spellEnd"/>
-      <w:r>
-        <w:t xml:space="preserve">, 2008; </w:t>
-      </w:r>
-      <w:proofErr w:type="spellStart"/>
-      <w:r>
-        <w:t>Papay</w:t>
-      </w:r>
-      <w:proofErr w:type="spellEnd"/>
-      <w:r>
-        <w:t xml:space="preserve"> &amp; Kraft, 2015; Rice, 2003</w:t>
-      </w:r>
-      <w:r>
-        <w:rPr>
-          <w:rFonts w:ascii="Times New Roman" w:hAnsi="Times New Roman" w:cs="Times New Roman"/>
-        </w:rPr>
-        <w:t>).</w:t>
-      </w:r>
-      <w:r>
-        <w:rPr>
-          <w:rFonts w:ascii="Times New Roman" w:hAnsi="Times New Roman" w:cs="Times New Roman"/>
-        </w:rPr>
-        <w:t xml:space="preserve"> A few studies also highlight that students taught by novice teachers may </w:t>
-      </w:r>
-      <w:proofErr w:type="gramStart"/>
-      <w:r>
-        <w:rPr>
-          <w:rFonts w:ascii="Times New Roman" w:hAnsi="Times New Roman" w:cs="Times New Roman"/>
-        </w:rPr>
-        <w:t>lag behind</w:t>
-      </w:r>
-      <w:proofErr w:type="gramEnd"/>
-      <w:r>
-        <w:rPr>
-          <w:rFonts w:ascii="Times New Roman" w:hAnsi="Times New Roman" w:cs="Times New Roman"/>
-        </w:rPr>
-        <w:t xml:space="preserve"> in terms of academic performance (Hill et al., 2019).</w:t>
-      </w:r>
-    </w:p>
-    <w:p>
-      <w:pPr>
-        <w:rPr>
-          <w:rFonts w:ascii="Times New Roman" w:hAnsi="Times New Roman" w:cs="Times New Roman"/>
-        </w:rPr>
-      </w:pPr>
-    </w:p>
-    <w:p>
-      <w:r>
-        <w:rPr>
-          <w:rFonts w:ascii="Times New Roman" w:hAnsi="Times New Roman" w:cs="Times New Roman"/>
-        </w:rPr>
-        <w:t>The a</w:t>
-      </w:r>
-      <w:r>
-        <w:rPr>
-          <w:rFonts w:ascii="Times New Roman" w:hAnsi="Times New Roman" w:cs="Times New Roman"/>
-        </w:rPr>
-        <w:t>verage returns to teacher experience are larger for mathematics than reading (Boyd et al.</w:t>
-      </w:r>
-      <w:r>
-        <w:rPr>
-          <w:rFonts w:ascii="Times New Roman" w:hAnsi="Times New Roman" w:cs="Times New Roman"/>
-        </w:rPr>
-        <w:t>,</w:t>
-      </w:r>
-      <w:r>
-        <w:rPr>
-          <w:rFonts w:ascii="Times New Roman" w:hAnsi="Times New Roman" w:cs="Times New Roman"/>
-        </w:rPr>
-        <w:t xml:space="preserve"> 2008; Harris </w:t>
-      </w:r>
-      <w:r>
-        <w:rPr>
-          <w:rFonts w:ascii="Times New Roman" w:hAnsi="Times New Roman" w:cs="Times New Roman"/>
-        </w:rPr>
-        <w:t>&amp;</w:t>
-      </w:r>
-      <w:r>
-        <w:rPr>
-          <w:rFonts w:ascii="Times New Roman" w:hAnsi="Times New Roman" w:cs="Times New Roman"/>
-        </w:rPr>
-        <w:t xml:space="preserve"> Sass</w:t>
-      </w:r>
-      <w:r>
-        <w:rPr>
-          <w:rFonts w:ascii="Times New Roman" w:hAnsi="Times New Roman" w:cs="Times New Roman"/>
-        </w:rPr>
-        <w:t>,</w:t>
-      </w:r>
-      <w:r>
-        <w:rPr>
-          <w:rFonts w:ascii="Times New Roman" w:hAnsi="Times New Roman" w:cs="Times New Roman"/>
-        </w:rPr>
-        <w:t xml:space="preserve"> 2011)</w:t>
-      </w:r>
-      <w:r>
-        <w:rPr>
-          <w:rFonts w:ascii="Times New Roman" w:hAnsi="Times New Roman" w:cs="Times New Roman"/>
-        </w:rPr>
-        <w:t>.</w:t>
-      </w:r>
-    </w:p>
-    <w:p/>
-    <w:p/>
-    <w:p>
-      <w:pPr>
-        <w:pStyle w:val="Heading2"/>
-      </w:pPr>
-      <w:r>
-        <w:t>Teacher educational background</w:t>
-      </w:r>
-    </w:p>
-    <w:p>
-      <w:pPr>
-        <w:pStyle w:val="NormalWeb"/>
-        <w:rPr>
-          <w:rFonts w:eastAsiaTheme="minorEastAsia"/>
-        </w:rPr>
-      </w:pPr>
-      <w:r>
-        <w:rPr>
-          <w:rFonts w:eastAsiaTheme="minorEastAsia"/>
-        </w:rPr>
-        <w:t>A</w:t>
-      </w:r>
-      <w:r>
-        <w:rPr>
-          <w:rFonts w:eastAsiaTheme="minorEastAsia"/>
-        </w:rPr>
-        <w:t xml:space="preserve">ttainment of a bachelor’s or master’s degree in education has failed to show a relationship to student outcomes (e.g., Clotfelter et al., 2007; Harris &amp; Sass, 2011; Wayne &amp; Youngs, 2003; for an exception for master’s degrees, see Guarino, </w:t>
-      </w:r>
-      <w:proofErr w:type="spellStart"/>
-      <w:r>
-        <w:rPr>
-          <w:rFonts w:eastAsiaTheme="minorEastAsia"/>
-        </w:rPr>
-        <w:t>Dieterle</w:t>
-      </w:r>
-      <w:proofErr w:type="spellEnd"/>
-      <w:r>
-        <w:rPr>
-          <w:rFonts w:eastAsiaTheme="minorEastAsia"/>
-        </w:rPr>
-        <w:t xml:space="preserve">, </w:t>
-      </w:r>
-      <w:proofErr w:type="spellStart"/>
-      <w:r>
-        <w:rPr>
-          <w:rFonts w:eastAsiaTheme="minorEastAsia"/>
-        </w:rPr>
-        <w:t>Bargagliotti</w:t>
-      </w:r>
-      <w:proofErr w:type="spellEnd"/>
-      <w:r>
-        <w:rPr>
-          <w:rFonts w:eastAsiaTheme="minorEastAsia"/>
-        </w:rPr>
-        <w:t>, &amp; Mason, 2013). Findings for other variables are mixed, inclu</w:t>
-      </w:r>
-      <w:r>
-        <w:rPr>
-          <w:rFonts w:eastAsiaTheme="minorEastAsia"/>
-        </w:rPr>
-        <w:t>d</w:t>
-      </w:r>
-      <w:r>
-        <w:rPr>
-          <w:rFonts w:eastAsiaTheme="minorEastAsia"/>
-        </w:rPr>
-        <w:t xml:space="preserve">ing for earned degrees (e.g., Aaronson, Barrow, &amp; Sander, 2007; Harris &amp; Sass, 2011; Rowan, </w:t>
-      </w:r>
-      <w:proofErr w:type="spellStart"/>
-      <w:r>
-        <w:rPr>
-          <w:rFonts w:eastAsiaTheme="minorEastAsia"/>
-        </w:rPr>
-        <w:t>Correnti</w:t>
-      </w:r>
-      <w:proofErr w:type="spellEnd"/>
-      <w:r>
-        <w:rPr>
-          <w:rFonts w:eastAsiaTheme="minorEastAsia"/>
-        </w:rPr>
-        <w:t xml:space="preserve">, &amp; Miller, 2002) and certification (for a review, see Cochran-Smith et al., 2012) and postsecondary mathematics content and mathematics methods coursework (e.g., </w:t>
-      </w:r>
-      <w:proofErr w:type="spellStart"/>
-      <w:r>
-        <w:rPr>
-          <w:rFonts w:eastAsiaTheme="minorEastAsia"/>
-        </w:rPr>
-        <w:t>Begle</w:t>
-      </w:r>
-      <w:proofErr w:type="spellEnd"/>
-      <w:r>
-        <w:rPr>
-          <w:rFonts w:eastAsiaTheme="minorEastAsia"/>
-        </w:rPr>
-        <w:t xml:space="preserve">, 1979; Harris &amp; Sass, 2011; Hill et al., 2005; Monk, 1994; Rice, 2003; Wayne &amp; Youngs, 2003). </w:t>
-      </w:r>
-    </w:p>
-    <w:p/>
-    <w:p/>
-    <w:p/>
-    <w:p/>
-    <w:p/>
-    <w:p>
-      <w:pPr>
-        <w:pStyle w:val="Heading2"/>
-      </w:pPr>
-      <w:r>
-        <w:t>References</w:t>
-      </w:r>
-    </w:p>
-    <w:p>
-      <w:pPr>
+        <w:jc w:val="center"/>
         <w:rPr>
           <w:rFonts w:ascii="Times New Roman" w:hAnsi="Times New Roman" w:cs="Times New Roman"/>
         </w:rPr>
       </w:pPr>
       <w:bookmarkStart w:id="0" w:name="ref-boyd2008narrowing"/>
       <w:bookmarkStart w:id="1" w:name="refs"/>
+      <w:r>
+        <w:rPr>
+          <w:rFonts w:ascii="Times New Roman" w:hAnsi="Times New Roman" w:cs="Times New Roman"/>
+        </w:rPr>
+        <w:t>References</w:t>
+      </w:r>
+    </w:p>
+    <w:p>
+      <w:pPr>
+        <w:rPr>
+          <w:rFonts w:ascii="Times New Roman" w:hAnsi="Times New Roman" w:cs="Times New Roman"/>
+        </w:rPr>
+      </w:pPr>
     </w:p>
     <w:p>
       <w:pPr>
@@ -592,6 +150,20 @@
           <w:rFonts w:ascii="Times New Roman" w:hAnsi="Times New Roman" w:cs="Times New Roman"/>
         </w:rPr>
         <w:t>Boyd, Donald, Hamilton Lankford, Susanna Loeb, Jonah Rockoff, and James Wyckoff. 2008. “The Narrowing Gap in New York City Teacher Qualifications and Its Implications for Student Achievement in High-Poverty Schools.” National Bureau of Economic Research.</w:t>
+      </w:r>
+    </w:p>
+    <w:p>
+      <w:pPr>
+        <w:ind w:left="720" w:hanging="720"/>
+        <w:rPr>
+          <w:rFonts w:ascii="Times New Roman" w:hAnsi="Times New Roman" w:cs="Times New Roman"/>
+        </w:rPr>
+      </w:pPr>
+      <w:r>
+        <w:rPr>
+          <w:rFonts w:ascii="Times New Roman" w:hAnsi="Times New Roman" w:cs="Times New Roman"/>
+        </w:rPr>
+        <w:t>Cho. (2012). The effect of teacher–student gender matching: Evidence from OECD countries. Economics of Education Review, 31(3), 54–67. https://doi.org/10.1016/j.econedurev.2012.02.002</w:t>
       </w:r>
     </w:p>
     <w:p>
@@ -713,9 +285,80 @@
         <w:rPr>
           <w:rFonts w:ascii="Times New Roman" w:hAnsi="Times New Roman" w:cs="Times New Roman"/>
         </w:rPr>
+        <w:t xml:space="preserve">Gong, Lu, Y., &amp; Song, H. (2018). The effect of teacher gender on students’ academic and noncognitive outcomes. Journal of Labor Economics, 36(3), 743–778. </w:t>
+      </w:r>
+      <w:hyperlink r:id="rId9" w:history="1">
+        <w:r>
+          <w:rPr>
+            <w:rStyle w:val="Hyperlink"/>
+            <w:rFonts w:ascii="Times New Roman" w:hAnsi="Times New Roman" w:cs="Times New Roman"/>
+          </w:rPr>
+          <w:t>https://doi.org/10.1086/696203</w:t>
+        </w:r>
+      </w:hyperlink>
+      <w:r>
+        <w:rPr>
+          <w:rFonts w:ascii="Times New Roman" w:hAnsi="Times New Roman" w:cs="Times New Roman"/>
+        </w:rPr>
+        <w:t xml:space="preserve"> </w:t>
+      </w:r>
+    </w:p>
+    <w:p>
+      <w:pPr>
+        <w:ind w:left="720" w:hanging="720"/>
+        <w:rPr>
+          <w:rFonts w:ascii="Times New Roman" w:hAnsi="Times New Roman" w:cs="Times New Roman"/>
+        </w:rPr>
+      </w:pPr>
+      <w:r>
+        <w:rPr>
+          <w:rFonts w:ascii="Times New Roman" w:hAnsi="Times New Roman" w:cs="Times New Roman"/>
+        </w:rPr>
+        <w:t xml:space="preserve">Guarino, </w:t>
+      </w:r>
+      <w:proofErr w:type="spellStart"/>
+      <w:r>
+        <w:rPr>
+          <w:rFonts w:ascii="Times New Roman" w:hAnsi="Times New Roman" w:cs="Times New Roman"/>
+        </w:rPr>
+        <w:t>Dieterle</w:t>
+      </w:r>
+      <w:proofErr w:type="spellEnd"/>
+      <w:r>
+        <w:rPr>
+          <w:rFonts w:ascii="Times New Roman" w:hAnsi="Times New Roman" w:cs="Times New Roman"/>
+        </w:rPr>
+        <w:t xml:space="preserve">, S. G., </w:t>
+      </w:r>
+      <w:proofErr w:type="spellStart"/>
+      <w:r>
+        <w:rPr>
+          <w:rFonts w:ascii="Times New Roman" w:hAnsi="Times New Roman" w:cs="Times New Roman"/>
+        </w:rPr>
+        <w:t>Bargagliotti</w:t>
+      </w:r>
+      <w:proofErr w:type="spellEnd"/>
+      <w:r>
+        <w:rPr>
+          <w:rFonts w:ascii="Times New Roman" w:hAnsi="Times New Roman" w:cs="Times New Roman"/>
+        </w:rPr>
+        <w:t>, A. E., &amp; Mason, W. M. (2013). What Can We Learn About Effective Early Mathematics Teaching? A Framework for Estimating Causal Effects Using Longitudinal Survey Data. Journal of Research on Educational Effectiveness, 6(2), 164–198. https://doi.org/10.1080/19345747.2012.706695</w:t>
+      </w:r>
+    </w:p>
+    <w:p>
+      <w:pPr>
+        <w:ind w:left="720" w:hanging="720"/>
+        <w:rPr>
+          <w:rFonts w:ascii="Times New Roman" w:hAnsi="Times New Roman" w:cs="Times New Roman"/>
+        </w:rPr>
+      </w:pPr>
+      <w:r>
+        <w:rPr>
+          <w:rFonts w:ascii="Times New Roman" w:hAnsi="Times New Roman" w:cs="Times New Roman"/>
+        </w:rPr>
         <w:t xml:space="preserve">Harris, &amp; Sass, T. R. (2011). Teacher training, teacher quality and student achievement. Journal of Public Economics, 95(7), 798–812. </w:t>
       </w:r>
-      <w:hyperlink r:id="rId9" w:history="1">
+      <w:hyperlink r:id="rId10" w:history="1">
         <w:r>
           <w:rPr>
             <w:rStyle w:val="Hyperlink"/>
@@ -738,7 +381,7 @@
         </w:rPr>
         <w:t xml:space="preserve">Hill, Charalambous, C. Y., &amp; Chin, M. J. (2019). Teacher Characteristics and Student Learning in Mathematics: A Comprehensive Assessment. Educational Policy (Los Altos, Calif.), 33(7), 1103–1134. </w:t>
       </w:r>
-      <w:hyperlink r:id="rId10" w:history="1">
+      <w:hyperlink r:id="rId11" w:history="1">
         <w:r>
           <w:rPr>
             <w:rStyle w:val="Hyperlink"/>
@@ -781,7 +424,7 @@
         </w:rPr>
         <w:t xml:space="preserve">, L. (2004). The impact of teacher training on student achievement: Quasi-experimental evidence from school reform efforts in Chicago. The Journal of Human Resources, 39(1), 50–79. </w:t>
       </w:r>
-      <w:hyperlink r:id="rId11" w:history="1">
+      <w:hyperlink r:id="rId12" w:history="1">
         <w:r>
           <w:rPr>
             <w:rStyle w:val="Hyperlink"/>
@@ -832,7 +475,7 @@
         </w:rPr>
         <w:t xml:space="preserve"> Panel Data. American Educational Research Journal, 53(5), 1411–1449. </w:t>
       </w:r>
-      <w:hyperlink r:id="rId12" w:history="1">
+      <w:hyperlink r:id="rId13" w:history="1">
         <w:r>
           <w:rPr>
             <w:rStyle w:val="Hyperlink"/>
@@ -891,7 +534,7 @@
         </w:rPr>
         <w:t xml:space="preserve"> Evidence from New York City. Economics of Education Review, 27(6), 615–631. </w:t>
       </w:r>
-      <w:hyperlink r:id="rId13" w:history="1">
+      <w:hyperlink r:id="rId14" w:history="1">
         <w:r>
           <w:rPr>
             <w:rStyle w:val="Hyperlink"/>
@@ -922,7 +565,7 @@
         </w:rPr>
         <w:t xml:space="preserve">Ladd, &amp; Sorensen, L. C. (2017). Returns to Teacher Experience: Student Achievement and Motivation in Middle School. Education Finance and Policy, 12(2), 241–279. </w:t>
       </w:r>
-      <w:hyperlink r:id="rId14" w:history="1">
+      <w:hyperlink r:id="rId15" w:history="1">
         <w:r>
           <w:rPr>
             <w:rStyle w:val="Hyperlink"/>
@@ -939,6 +582,36 @@
           <w:rFonts w:ascii="Times New Roman" w:hAnsi="Times New Roman" w:cs="Times New Roman"/>
         </w:rPr>
       </w:pPr>
+      <w:r>
+        <w:rPr>
+          <w:rFonts w:ascii="Times New Roman" w:hAnsi="Times New Roman" w:cs="Times New Roman"/>
+        </w:rPr>
+        <w:lastRenderedPageBreak/>
+        <w:t xml:space="preserve">Lim, &amp; Meer, J. (2017). The impact of teacher-student gender matches: Random assignment evidence from South Korea. The Journal of Human Resources, 52(4), 979–997. </w:t>
+      </w:r>
+      <w:hyperlink r:id="rId16" w:history="1">
+        <w:r>
+          <w:rPr>
+            <w:rStyle w:val="Hyperlink"/>
+            <w:rFonts w:ascii="Times New Roman" w:hAnsi="Times New Roman" w:cs="Times New Roman"/>
+          </w:rPr>
+          <w:t>https://doi.org/10.3368/jhr.52.4.1215-7585R1</w:t>
+        </w:r>
+      </w:hyperlink>
+      <w:r>
+        <w:rPr>
+          <w:rFonts w:ascii="Times New Roman" w:hAnsi="Times New Roman" w:cs="Times New Roman"/>
+        </w:rPr>
+        <w:t xml:space="preserve"> </w:t>
+      </w:r>
+    </w:p>
+    <w:p>
+      <w:pPr>
+        <w:ind w:left="720" w:hanging="720"/>
+        <w:rPr>
+          <w:rFonts w:ascii="Times New Roman" w:hAnsi="Times New Roman" w:cs="Times New Roman"/>
+        </w:rPr>
+      </w:pPr>
       <w:proofErr w:type="spellStart"/>
       <w:r>
         <w:rPr>
@@ -981,7 +654,7 @@
         </w:rPr>
         <w:t xml:space="preserve"> longitudinal data. Applied Economics, 52(6), 568–582. </w:t>
       </w:r>
-      <w:hyperlink r:id="rId15" w:history="1">
+      <w:hyperlink r:id="rId17" w:history="1">
         <w:r>
           <w:rPr>
             <w:rStyle w:val="Hyperlink"/>
@@ -1012,7 +685,7 @@
         </w:rPr>
         <w:t xml:space="preserve">Rockoff. (2004). The Impact of Individual Teachers on Student Achievement: Evidence from Panel Data. The American Economic Review, 94(2), 247–252. </w:t>
       </w:r>
-      <w:hyperlink r:id="rId16" w:history="1">
+      <w:hyperlink r:id="rId18" w:history="1">
         <w:r>
           <w:rPr>
             <w:rStyle w:val="Hyperlink"/>
@@ -1033,7 +706,35 @@
         <w:rPr>
           <w:rFonts w:ascii="Times New Roman" w:hAnsi="Times New Roman" w:cs="Times New Roman"/>
         </w:rPr>
-        <w:lastRenderedPageBreak/>
+        <w:t xml:space="preserve">Sansone. (2017). Why does teacher gender matter? Economics of Education Review, 61(December), 9–18. </w:t>
+      </w:r>
+      <w:hyperlink r:id="rId19" w:history="1">
+        <w:r>
+          <w:rPr>
+            <w:rStyle w:val="Hyperlink"/>
+            <w:rFonts w:ascii="Times New Roman" w:hAnsi="Times New Roman" w:cs="Times New Roman"/>
+          </w:rPr>
+          <w:t>https://doi.org/10.1016/j.econedurev.2017.09.004</w:t>
+        </w:r>
+      </w:hyperlink>
+      <w:r>
+        <w:rPr>
+          <w:rFonts w:ascii="Times New Roman" w:hAnsi="Times New Roman" w:cs="Times New Roman"/>
+        </w:rPr>
+        <w:t xml:space="preserve"> </w:t>
+      </w:r>
+    </w:p>
+    <w:p>
+      <w:pPr>
+        <w:ind w:left="720" w:hanging="720"/>
+        <w:rPr>
+          <w:rFonts w:ascii="Times New Roman" w:hAnsi="Times New Roman" w:cs="Times New Roman"/>
+        </w:rPr>
+      </w:pPr>
+      <w:r>
+        <w:rPr>
+          <w:rFonts w:ascii="Times New Roman" w:hAnsi="Times New Roman" w:cs="Times New Roman"/>
+        </w:rPr>
         <w:t>Wayne, &amp; Youngs, P. (2003). Teacher characteristics and student achievement gains: a review. Review of Educational Research, 73(1), 89–122. https://doi.org/10.3102/00346543073001089</w:t>
       </w:r>
     </w:p>
@@ -1062,8 +763,74 @@
         <w:rPr>
           <w:rFonts w:ascii="Times New Roman" w:hAnsi="Times New Roman" w:cs="Times New Roman"/>
         </w:rPr>
-        <w:t>, T. T., &amp; Pickering, K. A. (2013). The effect of same-gender teacher assignment on student achievement in the elementary and secondary grades: Evidence from panel data. Economics of Education Review, 34, 69–75. https://doi.org/10.1016/j.econedurev.2013.01.007</w:t>
-      </w:r>
+        <w:t xml:space="preserve">, T. T., &amp; Pickering, K. A. (2013). The effect of same-gender teacher assignment on student achievement in the elementary and secondary grades: Evidence from panel data. Economics of Education Review, 34, 69–75. </w:t>
+      </w:r>
+      <w:hyperlink r:id="rId20" w:history="1">
+        <w:r>
+          <w:rPr>
+            <w:rStyle w:val="Hyperlink"/>
+            <w:rFonts w:ascii="Times New Roman" w:hAnsi="Times New Roman" w:cs="Times New Roman"/>
+          </w:rPr>
+          <w:t>https://doi.org/10.1016/j.econe</w:t>
+        </w:r>
+        <w:r>
+          <w:rPr>
+            <w:rStyle w:val="Hyperlink"/>
+            <w:rFonts w:ascii="Times New Roman" w:hAnsi="Times New Roman" w:cs="Times New Roman"/>
+          </w:rPr>
+          <w:t>d</w:t>
+        </w:r>
+        <w:r>
+          <w:rPr>
+            <w:rStyle w:val="Hyperlink"/>
+            <w:rFonts w:ascii="Times New Roman" w:hAnsi="Times New Roman" w:cs="Times New Roman"/>
+          </w:rPr>
+          <w:t>urev.2013.01.007</w:t>
+        </w:r>
+      </w:hyperlink>
+      <w:r>
+        <w:rPr>
+          <w:rFonts w:ascii="Times New Roman" w:hAnsi="Times New Roman" w:cs="Times New Roman"/>
+        </w:rPr>
+        <w:t xml:space="preserve"> </w:t>
+      </w:r>
+    </w:p>
+    <w:p>
+      <w:pPr>
+        <w:ind w:left="720" w:hanging="720"/>
+        <w:rPr>
+          <w:rFonts w:ascii="Times New Roman" w:hAnsi="Times New Roman" w:cs="Times New Roman"/>
+        </w:rPr>
+      </w:pPr>
+      <w:r>
+        <w:rPr>
+          <w:rFonts w:ascii="Times New Roman" w:hAnsi="Times New Roman" w:cs="Times New Roman"/>
+        </w:rPr>
+        <w:t xml:space="preserve">Xu, &amp; Li, Q. (2018). Gender achievement gaps among Chinese middle school students and the role of teachers’ gender. Economics of Education Review, 67, 82–93. </w:t>
+      </w:r>
+      <w:hyperlink r:id="rId21" w:history="1">
+        <w:r>
+          <w:rPr>
+            <w:rStyle w:val="Hyperlink"/>
+            <w:rFonts w:ascii="Times New Roman" w:hAnsi="Times New Roman" w:cs="Times New Roman"/>
+          </w:rPr>
+          <w:t>https://doi.org/10.1016/j.econedurev.2018.10.002</w:t>
+        </w:r>
+      </w:hyperlink>
+      <w:r>
+        <w:rPr>
+          <w:rFonts w:ascii="Times New Roman" w:hAnsi="Times New Roman" w:cs="Times New Roman"/>
+        </w:rPr>
+        <w:t xml:space="preserve"> </w:t>
+      </w:r>
+    </w:p>
+    <w:p>
+      <w:pPr>
+        <w:ind w:left="720" w:hanging="720"/>
+        <w:rPr>
+          <w:rFonts w:ascii="Times New Roman" w:hAnsi="Times New Roman" w:cs="Times New Roman"/>
+        </w:rPr>
+      </w:pPr>
     </w:p>
     <w:p>
       <w:pPr>
@@ -1550,6 +1317,7 @@
   <w:style w:type="character" w:default="1" w:styleId="DefaultParagraphFont">
     <w:name w:val="Default Paragraph Font"/>
     <w:uiPriority w:val="1"/>
+    <w:semiHidden/>
     <w:unhideWhenUsed/>
   </w:style>
   <w:style w:type="table" w:default="1" w:styleId="TableNormal">
@@ -1645,6 +1413,18 @@
     <w:rPr>
       <w:color w:val="605E5C"/>
       <w:shd w:val="clear" w:color="auto" w:fill="E1DFDD"/>
+    </w:rPr>
+  </w:style>
+  <w:style w:type="character" w:styleId="FollowedHyperlink">
+    <w:name w:val="FollowedHyperlink"/>
+    <w:basedOn w:val="DefaultParagraphFont"/>
+    <w:uiPriority w:val="99"/>
+    <w:semiHidden/>
+    <w:unhideWhenUsed/>
+    <w:rsid w:val="00F74D93"/>
+    <w:rPr>
+      <w:color w:val="954F72" w:themeColor="followedHyperlink"/>
+      <w:u w:val="single"/>
     </w:rPr>
   </w:style>
 </w:styles>

</xml_diff>